<commit_message>
link toegevoegd aan kladblok
</commit_message>
<xml_diff>
--- a/literature/kladblok_paper.docx
+++ b/literature/kladblok_paper.docx
@@ -413,6 +413,21 @@
         </w:rPr>
         <w:t>(Using SA to solve a Sudoku):</w:t>
       </w:r>
+      <w:r>
+        <w:rPr>
+          <w:lang w:val="en-US"/>
+        </w:rPr>
+        <w:t xml:space="preserve"> </w:t>
+      </w:r>
+      <w:hyperlink r:id="rId9" w:history="1">
+        <w:r>
+          <w:rPr>
+            <w:rStyle w:val="Hyperlink"/>
+            <w:lang w:val="en-GB"/>
+          </w:rPr>
+          <w:t>https://www.youtube.com/watch?v=E8tkpzDne7I</w:t>
+        </w:r>
+      </w:hyperlink>
     </w:p>
     <w:p>
       <w:pPr>
@@ -425,13 +440,27 @@
           <w:lang w:val="en-GB"/>
         </w:rPr>
       </w:pPr>
+      <w:bookmarkStart w:id="0" w:name="_GoBack"/>
+      <w:bookmarkEnd w:id="0"/>
+    </w:p>
+    <w:p>
+      <w:pPr>
+        <w:pStyle w:val="ListParagraph"/>
+        <w:numPr>
+          <w:ilvl w:val="0"/>
+          <w:numId w:val="3"/>
+        </w:numPr>
+        <w:rPr>
+          <w:lang w:val="en-GB"/>
+        </w:rPr>
+      </w:pPr>
       <w:r>
         <w:rPr>
           <w:lang w:val="en-GB"/>
         </w:rPr>
         <w:t xml:space="preserve">(Short lecture on SA): </w:t>
       </w:r>
-      <w:hyperlink r:id="rId9" w:history="1">
+      <w:hyperlink r:id="rId10" w:history="1">
         <w:r>
           <w:rPr>
             <w:rStyle w:val="Hyperlink"/>
@@ -452,8 +481,6 @@
           <w:lang w:val="en-GB"/>
         </w:rPr>
       </w:pPr>
-      <w:bookmarkStart w:id="0" w:name="_GoBack"/>
-      <w:bookmarkEnd w:id="0"/>
     </w:p>
     <w:sectPr>
       <w:pgSz w:w="11900" w:h="16840"/>

</xml_diff>